<commit_message>
in a process of writing word
</commit_message>
<xml_diff>
--- a/Нечаев_Борис_МКН-318_Курсовой_проект_5_сем.docx
+++ b/Нечаев_Борис_МКН-318_Курсовой_проект_5_сем.docx
@@ -3976,7 +3976,13 @@
         <w:rPr>
           <w:szCs w:val="28"/>
         </w:rPr>
-        <w:t>Реализация и иллюстрация работы алгоритма поиска максимального потока в сети</w:t>
+        <w:t>С</w:t>
+      </w:r>
+      <w:r>
+        <w:rPr>
+          <w:szCs w:val="28"/>
+        </w:rPr>
+        <w:t>равнительный анализ алгоритмов для планирования маршрутов транспортных средств с учетом рельефа местности.</w:t>
       </w:r>
     </w:p>
     <w:p>
@@ -4015,13 +4021,13 @@
         <w:rPr>
           <w:szCs w:val="28"/>
         </w:rPr>
-        <w:t xml:space="preserve"> поиска </w:t>
-      </w:r>
-      <w:r>
-        <w:rPr>
-          <w:szCs w:val="28"/>
-        </w:rPr>
-        <w:t>максимального потока в сети.</w:t>
+        <w:t>ы для планирования маршрутов</w:t>
+      </w:r>
+      <w:r>
+        <w:rPr>
+          <w:szCs w:val="28"/>
+        </w:rPr>
+        <w:t>.</w:t>
       </w:r>
     </w:p>
     <w:p>
@@ -4036,7 +4042,31 @@
         <w:rPr>
           <w:szCs w:val="28"/>
         </w:rPr>
-        <w:t>2.2. Реализовать алгоритм поиска максимального потока в сети.</w:t>
+        <w:t>2.2. Реализовать алгоритм</w:t>
+      </w:r>
+      <w:r>
+        <w:rPr>
+          <w:szCs w:val="28"/>
+        </w:rPr>
+        <w:t>ы</w:t>
+      </w:r>
+      <w:r>
+        <w:rPr>
+          <w:szCs w:val="28"/>
+        </w:rPr>
+        <w:t xml:space="preserve"> </w:t>
+      </w:r>
+      <w:r>
+        <w:rPr>
+          <w:szCs w:val="28"/>
+        </w:rPr>
+        <w:t>поиска маршрутов с учетом рельефа местности</w:t>
+      </w:r>
+      <w:r>
+        <w:rPr>
+          <w:szCs w:val="28"/>
+        </w:rPr>
+        <w:t>.</w:t>
       </w:r>
     </w:p>
     <w:p>
@@ -4069,7 +4099,21 @@
         <w:rPr>
           <w:szCs w:val="28"/>
         </w:rPr>
-        <w:t xml:space="preserve"> Визуализировать процесс поиска максимального потока. </w:t>
+        <w:t xml:space="preserve"> </w:t>
+      </w:r>
+      <w:r>
+        <w:rPr>
+          <w:szCs w:val="28"/>
+        </w:rPr>
+        <w:t>Произвести сравнение реализованных алгоритмов</w:t>
+      </w:r>
+      <w:bookmarkStart w:id="0" w:name="_GoBack"/>
+      <w:bookmarkEnd w:id="0"/>
+      <w:r>
+        <w:rPr>
+          <w:szCs w:val="28"/>
+        </w:rPr>
+        <w:t xml:space="preserve">. </w:t>
       </w:r>
     </w:p>
     <w:p>
@@ -4077,7 +4121,6 @@
         <w:pStyle w:val="af3"/>
         <w:ind w:firstLine="0"/>
         <w:rPr>
-          <w:rStyle w:val="shorttext"/>
           <w:szCs w:val="28"/>
         </w:rPr>
       </w:pPr>
@@ -4092,63 +4135,6 @@
           <w:szCs w:val="28"/>
         </w:rPr>
         <w:t>4</w:t>
-      </w:r>
-      <w:r>
-        <w:rPr>
-          <w:szCs w:val="28"/>
-        </w:rPr>
-        <w:t>.</w:t>
-      </w:r>
-      <w:r>
-        <w:rPr>
-          <w:szCs w:val="28"/>
-        </w:rPr>
-        <w:t xml:space="preserve"> </w:t>
-      </w:r>
-      <w:r>
-        <w:rPr>
-          <w:szCs w:val="28"/>
-        </w:rPr>
-        <w:t>Реализовать</w:t>
-      </w:r>
-      <w:r>
-        <w:rPr>
-          <w:szCs w:val="28"/>
-        </w:rPr>
-        <w:t xml:space="preserve"> взаимодействие пользователя с программой для наблюдения различных этапов </w:t>
-      </w:r>
-      <w:r>
-        <w:rPr>
-          <w:szCs w:val="28"/>
-        </w:rPr>
-        <w:t xml:space="preserve">работы </w:t>
-      </w:r>
-      <w:r>
-        <w:rPr>
-          <w:szCs w:val="28"/>
-        </w:rPr>
-        <w:t>алгоритма.</w:t>
-      </w:r>
-    </w:p>
-    <w:p>
-      <w:pPr>
-        <w:pStyle w:val="af3"/>
-        <w:ind w:firstLine="0"/>
-        <w:rPr>
-          <w:szCs w:val="28"/>
-        </w:rPr>
-      </w:pPr>
-      <w:r>
-        <w:rPr>
-          <w:szCs w:val="28"/>
-        </w:rPr>
-        <w:t>2.</w:t>
-      </w:r>
-      <w:r>
-        <w:rPr>
-          <w:szCs w:val="28"/>
-        </w:rPr>
-        <w:t>5</w:t>
       </w:r>
       <w:r>
         <w:rPr>
@@ -5346,8 +5332,6 @@
           </w:rPr>
           <w:tab/>
         </w:r>
-        <w:bookmarkStart w:id="0" w:name="_GoBack"/>
-        <w:bookmarkEnd w:id="0"/>
         <w:r>
           <w:rPr>
             <w:noProof/>
@@ -9614,9 +9598,57 @@
           <w:rStyle w:val="af1"/>
           <w:b w:val="0"/>
           <w:sz w:val="24"/>
-          <w:lang w:val="ru-RU"/>
-        </w:rPr>
-      </w:pPr>
+        </w:rPr>
+      </w:pPr>
+      <w:r>
+        <w:rPr>
+          <w:rStyle w:val="af1"/>
+          <w:b w:val="0"/>
+          <w:sz w:val="24"/>
+        </w:rPr>
+        <w:t xml:space="preserve">10           </w:t>
+      </w:r>
+      <w:r>
+        <w:rPr>
+          <w:rStyle w:val="af1"/>
+          <w:sz w:val="24"/>
+        </w:rPr>
+        <w:t>return</w:t>
+      </w:r>
+      <w:r>
+        <w:rPr>
+          <w:rStyle w:val="af1"/>
+          <w:b w:val="0"/>
+          <w:sz w:val="24"/>
+        </w:rPr>
+        <w:t xml:space="preserve"> </w:t>
+      </w:r>
+      <w:r>
+        <w:rPr>
+          <w:rStyle w:val="af1"/>
+          <w:b w:val="0"/>
+          <w:sz w:val="24"/>
+        </w:rPr>
+        <w:t>p</w:t>
+      </w:r>
+    </w:p>
+    <w:p>
+      <w:pPr>
+        <w:pStyle w:val="HTML"/>
+        <w:rPr>
+          <w:rStyle w:val="af1"/>
+          <w:b w:val="0"/>
+          <w:sz w:val="24"/>
+        </w:rPr>
+      </w:pPr>
+      <w:r>
+        <w:rPr>
+          <w:rStyle w:val="af1"/>
+          <w:b w:val="0"/>
+          <w:sz w:val="24"/>
+        </w:rPr>
+        <w:t xml:space="preserve">11       </w:t>
+      </w:r>
       <w:r>
         <w:rPr>
           <w:rStyle w:val="af1"/>
@@ -9624,23 +9656,15 @@
           <w:sz w:val="24"/>
           <w:lang w:val="ru-RU"/>
         </w:rPr>
-        <w:t xml:space="preserve">10           </w:t>
-      </w:r>
-      <w:r>
-        <w:rPr>
-          <w:rStyle w:val="af1"/>
-          <w:sz w:val="24"/>
-        </w:rPr>
-        <w:t>return</w:t>
+        <w:t>добавить</w:t>
       </w:r>
       <w:r>
         <w:rPr>
           <w:rStyle w:val="af1"/>
           <w:b w:val="0"/>
           <w:sz w:val="24"/>
-          <w:lang w:val="ru-RU"/>
-        </w:rPr>
-        <w:t xml:space="preserve"> </w:t>
+        </w:rPr>
+        <w:t>(</w:t>
       </w:r>
       <w:r>
         <w:rPr>
@@ -9648,59 +9672,29 @@
           <w:b w:val="0"/>
           <w:sz w:val="24"/>
         </w:rPr>
-        <w:t>p</w:t>
-      </w:r>
-    </w:p>
-    <w:p>
-      <w:pPr>
-        <w:pStyle w:val="HTML"/>
+        <w:t>closed</w:t>
+      </w:r>
+      <w:r>
         <w:rPr>
           <w:rStyle w:val="af1"/>
           <w:b w:val="0"/>
           <w:sz w:val="24"/>
-          <w:lang w:val="ru-RU"/>
-        </w:rPr>
-      </w:pPr>
+        </w:rPr>
+        <w:t xml:space="preserve">, </w:t>
+      </w:r>
       <w:r>
         <w:rPr>
           <w:rStyle w:val="af1"/>
           <w:b w:val="0"/>
           <w:sz w:val="24"/>
-          <w:lang w:val="ru-RU"/>
-        </w:rPr>
-        <w:t>11       добавить(</w:t>
+        </w:rPr>
+        <w:t>x</w:t>
       </w:r>
       <w:r>
         <w:rPr>
           <w:rStyle w:val="af1"/>
           <w:b w:val="0"/>
           <w:sz w:val="24"/>
-        </w:rPr>
-        <w:t>closed</w:t>
-      </w:r>
-      <w:r>
-        <w:rPr>
-          <w:rStyle w:val="af1"/>
-          <w:b w:val="0"/>
-          <w:sz w:val="24"/>
-          <w:lang w:val="ru-RU"/>
-        </w:rPr>
-        <w:t xml:space="preserve">, </w:t>
-      </w:r>
-      <w:r>
-        <w:rPr>
-          <w:rStyle w:val="af1"/>
-          <w:b w:val="0"/>
-          <w:sz w:val="24"/>
-        </w:rPr>
-        <w:t>x</w:t>
-      </w:r>
-      <w:r>
-        <w:rPr>
-          <w:rStyle w:val="af1"/>
-          <w:b w:val="0"/>
-          <w:sz w:val="24"/>
-          <w:lang w:val="ru-RU"/>
         </w:rPr>
         <w:t>)</w:t>
       </w:r>
@@ -10127,6 +10121,7 @@
         <w:rPr>
           <w:rStyle w:val="af1"/>
           <w:sz w:val="24"/>
+          <w:lang w:val="ru-RU"/>
         </w:rPr>
       </w:pPr>
       <w:r>
@@ -10134,7 +10129,75 @@
           <w:rStyle w:val="af1"/>
           <w:sz w:val="24"/>
         </w:rPr>
-        <w:t>NearestNeighbor(start, intermediate_points, goal)</w:t>
+        <w:t>NearestNeighbor</w:t>
+      </w:r>
+      <w:r>
+        <w:rPr>
+          <w:rStyle w:val="af1"/>
+          <w:sz w:val="24"/>
+          <w:lang w:val="ru-RU"/>
+        </w:rPr>
+        <w:t>(</w:t>
+      </w:r>
+      <w:r>
+        <w:rPr>
+          <w:rStyle w:val="af1"/>
+          <w:sz w:val="24"/>
+        </w:rPr>
+        <w:t>start</w:t>
+      </w:r>
+      <w:r>
+        <w:rPr>
+          <w:rStyle w:val="af1"/>
+          <w:sz w:val="24"/>
+          <w:lang w:val="ru-RU"/>
+        </w:rPr>
+        <w:t xml:space="preserve">, </w:t>
+      </w:r>
+      <w:r>
+        <w:rPr>
+          <w:rStyle w:val="af1"/>
+          <w:sz w:val="24"/>
+        </w:rPr>
+        <w:t>intermediate</w:t>
+      </w:r>
+      <w:r>
+        <w:rPr>
+          <w:rStyle w:val="af1"/>
+          <w:sz w:val="24"/>
+          <w:lang w:val="ru-RU"/>
+        </w:rPr>
+        <w:t>_</w:t>
+      </w:r>
+      <w:r>
+        <w:rPr>
+          <w:rStyle w:val="af1"/>
+          <w:sz w:val="24"/>
+        </w:rPr>
+        <w:t>points</w:t>
+      </w:r>
+      <w:r>
+        <w:rPr>
+          <w:rStyle w:val="af1"/>
+          <w:sz w:val="24"/>
+          <w:lang w:val="ru-RU"/>
+        </w:rPr>
+        <w:t xml:space="preserve">, </w:t>
+      </w:r>
+      <w:r>
+        <w:rPr>
+          <w:rStyle w:val="af1"/>
+          <w:sz w:val="24"/>
+        </w:rPr>
+        <w:t>goal</w:t>
+      </w:r>
+      <w:r>
+        <w:rPr>
+          <w:rStyle w:val="af1"/>
+          <w:sz w:val="24"/>
+          <w:lang w:val="ru-RU"/>
+        </w:rPr>
+        <w:t>)</w:t>
       </w:r>
     </w:p>
     <w:p>
@@ -10602,6 +10665,7 @@
           <w:rStyle w:val="af1"/>
           <w:b w:val="0"/>
           <w:sz w:val="24"/>
+          <w:lang w:val="ru-RU"/>
         </w:rPr>
       </w:pPr>
       <w:r>
@@ -10609,6 +10673,7 @@
           <w:rStyle w:val="af1"/>
           <w:b w:val="0"/>
           <w:sz w:val="24"/>
+          <w:lang w:val="ru-RU"/>
         </w:rPr>
         <w:t>13                   минимальное_расстояние ← расстояние</w:t>
       </w:r>
@@ -11052,6 +11117,7 @@
           <w:rFonts w:ascii="Times New Roman" w:hAnsi="Times New Roman"/>
           <w:sz w:val="28"/>
           <w:szCs w:val="28"/>
+          <w:lang w:val="en-US"/>
         </w:rPr>
       </w:pPr>
       <w:r>
@@ -11092,15 +11158,50 @@
           <w:sz w:val="28"/>
           <w:szCs w:val="28"/>
         </w:rPr>
-        <w:t>Рассмотрим шаги алгоритма.</w:t>
-      </w:r>
-      <w:r>
-        <w:rPr>
-          <w:rFonts w:ascii="Times New Roman" w:hAnsi="Times New Roman"/>
-          <w:sz w:val="28"/>
-          <w:szCs w:val="28"/>
+        <w:t>Рассмотрим</w:t>
+      </w:r>
+      <w:r>
+        <w:rPr>
+          <w:rFonts w:ascii="Times New Roman" w:hAnsi="Times New Roman"/>
+          <w:sz w:val="28"/>
+          <w:szCs w:val="28"/>
+          <w:lang w:val="en-US"/>
         </w:rPr>
         <w:t xml:space="preserve"> </w:t>
+      </w:r>
+      <w:r>
+        <w:rPr>
+          <w:rFonts w:ascii="Times New Roman" w:hAnsi="Times New Roman"/>
+          <w:sz w:val="28"/>
+          <w:szCs w:val="28"/>
+        </w:rPr>
+        <w:t>шаги</w:t>
+      </w:r>
+      <w:r>
+        <w:rPr>
+          <w:rFonts w:ascii="Times New Roman" w:hAnsi="Times New Roman"/>
+          <w:sz w:val="28"/>
+          <w:szCs w:val="28"/>
+          <w:lang w:val="en-US"/>
+        </w:rPr>
+        <w:t xml:space="preserve"> </w:t>
+      </w:r>
+      <w:r>
+        <w:rPr>
+          <w:rFonts w:ascii="Times New Roman" w:hAnsi="Times New Roman"/>
+          <w:sz w:val="28"/>
+          <w:szCs w:val="28"/>
+        </w:rPr>
+        <w:t>алгоритма</w:t>
+      </w:r>
+      <w:r>
+        <w:rPr>
+          <w:rFonts w:ascii="Times New Roman" w:hAnsi="Times New Roman"/>
+          <w:sz w:val="28"/>
+          <w:szCs w:val="28"/>
+          <w:lang w:val="en-US"/>
+        </w:rPr>
+        <w:t xml:space="preserve">. </w:t>
       </w:r>
     </w:p>
     <w:p>
@@ -11112,6 +11213,7 @@
           <w:rFonts w:ascii="Times New Roman" w:hAnsi="Times New Roman"/>
           <w:sz w:val="28"/>
           <w:szCs w:val="28"/>
+          <w:lang w:val="en-US"/>
         </w:rPr>
       </w:pPr>
     </w:p>
@@ -11697,6 +11799,7 @@
           <w:rStyle w:val="af1"/>
           <w:b w:val="0"/>
           <w:sz w:val="24"/>
+          <w:lang w:val="ru-RU"/>
         </w:rPr>
       </w:pPr>
       <w:r>
@@ -11704,6 +11807,7 @@
           <w:rStyle w:val="af1"/>
           <w:b w:val="0"/>
           <w:sz w:val="24"/>
+          <w:lang w:val="ru-RU"/>
         </w:rPr>
         <w:t>19               текущая_стоимость ← соседняя_стоимость</w:t>
       </w:r>
@@ -11715,6 +11819,7 @@
           <w:rStyle w:val="af1"/>
           <w:b w:val="0"/>
           <w:sz w:val="24"/>
+          <w:lang w:val="ru-RU"/>
         </w:rPr>
       </w:pPr>
       <w:r>
@@ -11722,6 +11827,7 @@
           <w:rStyle w:val="af1"/>
           <w:b w:val="0"/>
           <w:sz w:val="24"/>
+          <w:lang w:val="ru-RU"/>
         </w:rPr>
         <w:t xml:space="preserve">20       </w:t>
       </w:r>
@@ -13087,6 +13193,7 @@
           <w:rStyle w:val="af1"/>
           <w:b w:val="0"/>
           <w:sz w:val="24"/>
+          <w:lang w:val="ru-RU"/>
         </w:rPr>
       </w:pPr>
       <w:r>
@@ -13094,6 +13201,7 @@
           <w:rStyle w:val="af1"/>
           <w:b w:val="0"/>
           <w:sz w:val="24"/>
+          <w:lang w:val="ru-RU"/>
         </w:rPr>
         <w:t>11               общая_длина += длина_отрезка</w:t>
       </w:r>
@@ -34377,7 +34485,7 @@
         <w:sz w:val="28"/>
         <w:szCs w:val="28"/>
       </w:rPr>
-      <w:t>20</w:t>
+      <w:t>3</w:t>
     </w:r>
     <w:r>
       <w:rPr>
@@ -38255,7 +38363,7 @@
 </file>
 
 <file path=customXml/itemProps1.xml><?xml version="1.0" encoding="utf-8"?>
-<ds:datastoreItem xmlns:ds="http://schemas.openxmlformats.org/officeDocument/2006/customXml" ds:itemID="{6B0A54C5-1E50-4B9A-B257-262EF0B74EAD}">
+<ds:datastoreItem xmlns:ds="http://schemas.openxmlformats.org/officeDocument/2006/customXml" ds:itemID="{6162D04D-19C1-4112-BE92-2F1E1A153B42}">
   <ds:schemaRefs>
     <ds:schemaRef ds:uri="http://schemas.openxmlformats.org/officeDocument/2006/bibliography"/>
   </ds:schemaRefs>

</xml_diff>